<commit_message>
Angebot startseite und unterpunkt 1 fertiggestellt
</commit_message>
<xml_diff>
--- a/angebot/AngebotsVorlage.docx
+++ b/angebot/AngebotsVorlage.docx
@@ -180,15 +180,7 @@
           <w:color w:val="333333"/>
           <w:szCs w:val="24"/>
         </w:rPr>
-        <w:t xml:space="preserve">die Erbringung der im Folgenden dargestellten Leistung an (Achtung! Nur zur Übung, </w:t>
-      </w:r>
-      <w:r>
-        <w:rPr>
-          <w:rFonts w:ascii="Arial" w:hAnsi="Arial" w:cs="Arial"/>
-          <w:color w:val="333333"/>
-          <w:szCs w:val="24"/>
-        </w:rPr>
-        <w:t>Projektverträge sind ja bereits abgeschlossen):</w:t>
+        <w:t>die Erbringung der im Folgenden dargestellten Leistung an (Achtung! Nur zur Übung, Projektverträge sind ja bereits abgeschlossen):</w:t>
       </w:r>
     </w:p>
     <w:p>
@@ -471,13 +463,7 @@
                 <w:highlight w:val="yellow"/>
               </w:rPr>
               <w:tab/>
-              <w:t xml:space="preserve">€ </w:t>
-            </w:r>
-            <w:r>
-              <w:rPr>
-                <w:highlight w:val="yellow"/>
-              </w:rPr>
-              <w:t>Y.YYY.- (zzgl. MwSt.)</w:t>
+              <w:t>€ Y.YYY.- (zzgl. MwSt.)</w:t>
             </w:r>
           </w:p>
           <w:p>
@@ -684,13 +670,7 @@
         <w:rPr>
           <w:szCs w:val="24"/>
         </w:rPr>
-        <w:t xml:space="preserve">&lt;Welche </w:t>
-      </w:r>
-      <w:r>
-        <w:rPr>
-          <w:szCs w:val="24"/>
-        </w:rPr>
-        <w:t>Anforderungen haben sie verstanden? Welche Ausgangssituation liegt vor?&gt;</w:t>
+        <w:t>&lt;Welche Anforderungen haben sie verstanden? Welche Ausgangssituation liegt vor?&gt;</w:t>
       </w:r>
     </w:p>
     <w:p>
@@ -745,10 +725,7 @@
     </w:p>
     <w:p>
       <w:r>
-        <w:t>&lt;Sie schlagen dem Auftraggeber eine Lösung vor, diese besteht ggf. aus Hardware, Sof</w:t>
-      </w:r>
-      <w:r>
-        <w:t>tware und Dokumentation. In den nächsten Abschnitten versuchen sie plastisch zu beschreiben, was genau der AG von ihnen bekommt&gt;</w:t>
+        <w:t>&lt;Sie schlagen dem Auftraggeber eine Lösung vor, diese besteht ggf. aus Hardware, Software und Dokumentation. In den nächsten Abschnitten versuchen sie plastisch zu beschreiben, was genau der AG von ihnen bekommt&gt;</w:t>
       </w:r>
     </w:p>
     <w:p>
@@ -761,6 +738,103 @@
     </w:p>
     <w:p>
       <w:r>
+        <w:t xml:space="preserve">Die Software wird mit dem </w:t>
+      </w:r>
+      <w:proofErr w:type="spellStart"/>
+      <w:r>
+        <w:t>Javascript</w:t>
+      </w:r>
+      <w:proofErr w:type="spellEnd"/>
+      <w:r>
+        <w:t xml:space="preserve"> Framework </w:t>
+      </w:r>
+      <w:proofErr w:type="spellStart"/>
+      <w:r>
+        <w:t>React</w:t>
+      </w:r>
+      <w:proofErr w:type="spellEnd"/>
+      <w:r>
+        <w:t xml:space="preserve"> entwickelt. Für die konkrete Umsetzung des Drag and Drop Handlings werden weitere Bibliotheken verwendet, welche zum jetzigen Zeitpunkt noch nicht ausgewählt wurden, jedoch wird sich hierbei an die Vorgaben des Auftraggebers gehalten. Zusätzlich dazu soll der Kunde ein PDF in </w:t>
+      </w:r>
+      <w:proofErr w:type="spellStart"/>
+      <w:r>
+        <w:t>Firebase</w:t>
+      </w:r>
+      <w:proofErr w:type="spellEnd"/>
+      <w:r>
+        <w:t xml:space="preserve"> mittels Cloud-Funktionen erstellen können. Um die Zusammenarbeit zwischen Editor, Nutzer und Cloud graphisch darzustellen dient das Umgebungsdiagramm in Abbildung 1.</w:t>
+      </w:r>
+    </w:p>
+    <w:p>
+      <w:pPr>
+        <w:keepNext/>
+      </w:pPr>
+      <w:r>
+        <w:rPr>
+          <w:noProof/>
+        </w:rPr>
+        <w:lastRenderedPageBreak/>
+        <w:drawing>
+          <wp:inline distT="0" distB="0" distL="0" distR="0" wp14:anchorId="5BFADA84" wp14:editId="03D9A766">
+            <wp:extent cx="3257860" cy="3038475"/>
+            <wp:effectExtent l="0" t="0" r="0" b="0"/>
+            <wp:docPr id="1" name="Grafik 1"/>
+            <wp:cNvGraphicFramePr>
+              <a:graphicFrameLocks xmlns:a="http://schemas.openxmlformats.org/drawingml/2006/main" noChangeAspect="1"/>
+            </wp:cNvGraphicFramePr>
+            <a:graphic xmlns:a="http://schemas.openxmlformats.org/drawingml/2006/main">
+              <a:graphicData uri="http://schemas.openxmlformats.org/drawingml/2006/picture">
+                <pic:pic xmlns:pic="http://schemas.openxmlformats.org/drawingml/2006/picture">
+                  <pic:nvPicPr>
+                    <pic:cNvPr id="1" name="Grafik 1"/>
+                    <pic:cNvPicPr/>
+                  </pic:nvPicPr>
+                  <pic:blipFill>
+                    <a:blip r:embed="rId8">
+                      <a:extLst>
+                        <a:ext uri="{28A0092B-C50C-407E-A947-70E740481C1C}">
+                          <a14:useLocalDpi xmlns:a14="http://schemas.microsoft.com/office/drawing/2010/main" val="0"/>
+                        </a:ext>
+                      </a:extLst>
+                    </a:blip>
+                    <a:stretch>
+                      <a:fillRect/>
+                    </a:stretch>
+                  </pic:blipFill>
+                  <pic:spPr>
+                    <a:xfrm>
+                      <a:off x="0" y="0"/>
+                      <a:ext cx="3285489" cy="3064243"/>
+                    </a:xfrm>
+                    <a:prstGeom prst="rect">
+                      <a:avLst/>
+                    </a:prstGeom>
+                  </pic:spPr>
+                </pic:pic>
+              </a:graphicData>
+            </a:graphic>
+          </wp:inline>
+        </w:drawing>
+      </w:r>
+    </w:p>
+    <w:p>
+      <w:pPr>
+        <w:pStyle w:val="Beschriftung"/>
+      </w:pPr>
+      <w:r>
+        <w:t xml:space="preserve">Abbildung </w:t>
+      </w:r>
+      <w:fldSimple w:instr=" SEQ Abbildung \* ARABIC ">
+        <w:r>
+          <w:rPr>
+            <w:noProof/>
+          </w:rPr>
+          <w:t>1</w:t>
+        </w:r>
+      </w:fldSimple>
+    </w:p>
+    <w:p>
+      <w:r>
         <w:t xml:space="preserve">&lt;Trägersystem beschreiben (on </w:t>
       </w:r>
       <w:proofErr w:type="spellStart"/>
@@ -769,10 +843,7 @@
       </w:r>
       <w:proofErr w:type="spellEnd"/>
       <w:r>
-        <w:t xml:space="preserve"> / in der Cloud, welche Rechner, …), Gr</w:t>
-      </w:r>
-      <w:r>
-        <w:t>obarchitektur (Subsysteme), Kontextdiagramm, Verteilungsarchitektur, Liste der Frameworks&gt;</w:t>
+        <w:t xml:space="preserve"> / in der Cloud, welche Rechner, …), Grobarchitektur (Subsysteme), Kontextdiagramm, Verteilungsarchitektur, Liste der Frameworks&gt;</w:t>
       </w:r>
     </w:p>
     <w:p>
@@ -785,6 +856,81 @@
     </w:p>
     <w:p>
       <w:r>
+        <w:t xml:space="preserve">Im Zentralen soll es 4 Elemente in der GUI geben. Eine Navigationsleiste ganz oben. Dort befinden sich Buttons, um Aktionen rückgängig zu machen und der Button, um das PDF zu erstellen. Auf der linken Seite soll sich ein Container mit Text-, Container- und Bildelementen befinden. Diese Elemente werden dann per Drag and Drop in die dritte Komponente das eigentliche Layout gezogen, welches sich in der Mitte des Bildschirms befindet. Auf der rechten Seite befindet sich dann die vierte Komponente, welche es dem Nutzer ermöglicht einzelne Elemente zu bearbeiten. </w:t>
+      </w:r>
+      <w:r>
+        <w:t>Diese Optik wird in Abbildung 2 veranschaulicht.</w:t>
+      </w:r>
+    </w:p>
+    <w:p>
+      <w:pPr>
+        <w:keepNext/>
+      </w:pPr>
+      <w:r>
+        <w:rPr>
+          <w:noProof/>
+        </w:rPr>
+        <w:drawing>
+          <wp:inline distT="0" distB="0" distL="0" distR="0" wp14:anchorId="37591F7A" wp14:editId="6C7471D7">
+            <wp:extent cx="4514850" cy="2657550"/>
+            <wp:effectExtent l="0" t="0" r="0" b="0"/>
+            <wp:docPr id="2" name="Grafik 2"/>
+            <wp:cNvGraphicFramePr>
+              <a:graphicFrameLocks xmlns:a="http://schemas.openxmlformats.org/drawingml/2006/main" noChangeAspect="1"/>
+            </wp:cNvGraphicFramePr>
+            <a:graphic xmlns:a="http://schemas.openxmlformats.org/drawingml/2006/main">
+              <a:graphicData uri="http://schemas.openxmlformats.org/drawingml/2006/picture">
+                <pic:pic xmlns:pic="http://schemas.openxmlformats.org/drawingml/2006/picture">
+                  <pic:nvPicPr>
+                    <pic:cNvPr id="2" name="Grafik 2"/>
+                    <pic:cNvPicPr/>
+                  </pic:nvPicPr>
+                  <pic:blipFill>
+                    <a:blip r:embed="rId9" cstate="print">
+                      <a:extLst>
+                        <a:ext uri="{28A0092B-C50C-407E-A947-70E740481C1C}">
+                          <a14:useLocalDpi xmlns:a14="http://schemas.microsoft.com/office/drawing/2010/main" val="0"/>
+                        </a:ext>
+                      </a:extLst>
+                    </a:blip>
+                    <a:stretch>
+                      <a:fillRect/>
+                    </a:stretch>
+                  </pic:blipFill>
+                  <pic:spPr>
+                    <a:xfrm>
+                      <a:off x="0" y="0"/>
+                      <a:ext cx="4558125" cy="2683023"/>
+                    </a:xfrm>
+                    <a:prstGeom prst="rect">
+                      <a:avLst/>
+                    </a:prstGeom>
+                  </pic:spPr>
+                </pic:pic>
+              </a:graphicData>
+            </a:graphic>
+          </wp:inline>
+        </w:drawing>
+      </w:r>
+    </w:p>
+    <w:p>
+      <w:pPr>
+        <w:pStyle w:val="Beschriftung"/>
+      </w:pPr>
+      <w:r>
+        <w:t xml:space="preserve">Abbildung </w:t>
+      </w:r>
+      <w:fldSimple w:instr=" SEQ Abbildung \* ARABIC ">
+        <w:r>
+          <w:rPr>
+            <w:noProof/>
+          </w:rPr>
+          <w:t>2</w:t>
+        </w:r>
+      </w:fldSimple>
+    </w:p>
+    <w:p>
+      <w:r>
         <w:t>&lt;Wireframes oder ähnliches, wenn sie eine GUI haben&gt;</w:t>
       </w:r>
     </w:p>
@@ -793,15 +939,18 @@
         <w:pStyle w:val="berschrift2"/>
       </w:pPr>
       <w:r>
+        <w:lastRenderedPageBreak/>
         <w:t>Optional: Weitere Details, z.B. zur Hardware oder Mechanik.</w:t>
       </w:r>
     </w:p>
     <w:p>
       <w:r>
-        <w:t>&lt;Hier weitere</w:t>
-      </w:r>
-      <w:r>
-        <w:t xml:space="preserve"> Interessante Punkte zu ihrem Lösungsvorschlag&gt;</w:t>
+        <w:t>Keine weiteren Details vorhanden.</w:t>
+      </w:r>
+    </w:p>
+    <w:p>
+      <w:r>
+        <w:t>&lt;Hier weitere Interessante Punkte zu ihrem Lösungsvorschlag&gt;</w:t>
       </w:r>
     </w:p>
     <w:p>
@@ -809,7 +958,6 @@
         <w:pStyle w:val="berschrift1"/>
       </w:pPr>
       <w:r>
-        <w:lastRenderedPageBreak/>
         <w:t>Der Auftragnehmer  &lt;Ihr Team&gt;</w:t>
       </w:r>
     </w:p>
@@ -846,10 +994,7 @@
     </w:p>
     <w:p>
       <w:r>
-        <w:t>Ya</w:t>
-      </w:r>
-      <w:r>
-        <w:t xml:space="preserve">nnick Albrich Entwickler </w:t>
+        <w:t xml:space="preserve">Yannick Albrich Entwickler </w:t>
       </w:r>
     </w:p>
     <w:p>
@@ -968,10 +1113,7 @@
       </w:r>
       <w:proofErr w:type="spellEnd"/>
       <w:r>
-        <w:t>-Accounts, welche schon zur Verfügung geste</w:t>
-      </w:r>
-      <w:r>
-        <w:t>llt worden sind.</w:t>
+        <w:t>-Accounts, welche schon zur Verfügung gestellt worden sind.</w:t>
       </w:r>
     </w:p>
     <w:p>
@@ -1001,10 +1143,7 @@
       </w:r>
       <w:proofErr w:type="spellStart"/>
       <w:r>
-        <w:t>Git</w:t>
-      </w:r>
-      <w:r>
-        <w:t>lab</w:t>
+        <w:t>Gitlab</w:t>
       </w:r>
       <w:proofErr w:type="spellEnd"/>
       <w:r>
@@ -1034,13 +1173,7 @@
     </w:p>
     <w:p>
       <w:r>
-        <w:t xml:space="preserve">Zur Abnahme wird eine Demo von der Anwendung </w:t>
-      </w:r>
-      <w:r>
-        <w:t>vorgeführt</w:t>
-      </w:r>
-      <w:r>
-        <w:t xml:space="preserve">, dabei werden von zwei PDFs, die zuvor von der </w:t>
+        <w:t xml:space="preserve">Zur Abnahme wird eine Demo von der Anwendung vorgeführt, dabei werden von zwei PDFs, die zuvor von der </w:t>
       </w:r>
       <w:proofErr w:type="spellStart"/>
       <w:r>
@@ -1048,18 +1181,13 @@
       </w:r>
       <w:proofErr w:type="spellEnd"/>
       <w:r>
-        <w:t xml:space="preserve"> </w:t>
-      </w:r>
-      <w:r>
-        <w:t>bereitgestellten wurden,  deren Layout nachgebaut und anschließend deren Platzhalter mit den richtigen Werten generiert.</w:t>
-      </w:r>
-    </w:p>
-    <w:p>
-      <w:r>
-        <w:t>&lt;Wie wollen sie nachweisen, dass ihre Software vollständig funktioniert? Beispiel wäre ein Abnahmetest beim Kunden, mit welchen Testfäl</w:t>
-      </w:r>
-      <w:r>
-        <w:t>len, wer genau erteilt die. Achtung legen sie eine Frist fest, wann die Abnahme spätestens erfolgt sein muss, z.B. 2 Wochen nach Lieferung&gt;</w:t>
+        <w:t xml:space="preserve"> bereitgestellten wurden,  deren Layout nachgebaut und anschließend deren Platzhalter mit den richtigen Werten generiert.</w:t>
+      </w:r>
+    </w:p>
+    <w:p>
+      <w:r>
+        <w:lastRenderedPageBreak/>
+        <w:t>&lt;Wie wollen sie nachweisen, dass ihre Software vollständig funktioniert? Beispiel wäre ein Abnahmetest beim Kunden, mit welchen Testfällen, wer genau erteilt die. Achtung legen sie eine Frist fest, wann die Abnahme spätestens erfolgt sein muss, z.B. 2 Wochen nach Lieferung&gt;</w:t>
       </w:r>
     </w:p>
     <w:p>
@@ -1067,33 +1195,26 @@
         <w:pStyle w:val="berschrift2"/>
       </w:pPr>
       <w:r>
-        <w:lastRenderedPageBreak/>
         <w:t>Mängelkategorien für die Software-Abnahme</w:t>
       </w:r>
     </w:p>
     <w:p>
       <w:r>
-        <w:t>Falls die Software nicht Textfelder, Tabellen und Bilder ins Layout einfüg</w:t>
-      </w:r>
-      <w:r>
-        <w:t xml:space="preserve">en lässt, kann die Abnahme der Software verhindert werden. Des Weiteren kann die Abnahme nicht Erfolgen, falls die Platzhalter </w:t>
-      </w:r>
-      <w:r>
-        <w:t>mit keinen</w:t>
-      </w:r>
-      <w:r>
-        <w:t xml:space="preserve"> Werten generiert werden kann. </w:t>
+        <w:t xml:space="preserve">Falls die Software nicht Textfelder, Tabellen und Bilder ins Layout einfügen lässt, kann die Abnahme der Software verhindert werden. Des Weiteren kann die Abnahme nicht Erfolgen, falls die Platzhalter mit keinen Werten generiert werden kann. </w:t>
+      </w:r>
+      <w:r>
+        <w:t>Mängel,</w:t>
+      </w:r>
+      <w:r>
+        <w:t xml:space="preserve"> die im Rahmen der Gewährleistung noch repariert werden </w:t>
       </w:r>
       <w:proofErr w:type="gramStart"/>
       <w:r>
-        <w:t>Mängel</w:t>
+        <w:t>können</w:t>
       </w:r>
       <w:proofErr w:type="gramEnd"/>
       <w:r>
-        <w:t xml:space="preserve"> die im Rahmen der Gewährleistung noch repariert werden können sind, falls bei der</w:t>
-      </w:r>
-      <w:r>
-        <w:t xml:space="preserve"> Generierung falsche Werte für die Platzhalter eingefügt werden.</w:t>
+        <w:t xml:space="preserve"> sind, falls bei der Generierung falsche Werte für die Platzhalter eingefügt werden.</w:t>
       </w:r>
     </w:p>
     <w:p>
@@ -1114,10 +1235,7 @@
         <w:pStyle w:val="berschrift2"/>
       </w:pPr>
       <w:r>
-        <w:t>Koste</w:t>
-      </w:r>
-      <w:r>
-        <w:t xml:space="preserve">n zum Festpreis </w:t>
+        <w:t xml:space="preserve">Kosten zum Festpreis </w:t>
       </w:r>
     </w:p>
     <w:p>
@@ -1131,13 +1249,7 @@
         <w:rPr>
           <w:rFonts w:ascii="Times New Roman" w:hAnsi="Times New Roman" w:cs="Times New Roman"/>
         </w:rPr>
-        <w:t>&lt;Unterstellen sie einen Stundensatz von ca. 50-100 EUR / Stunde und versuchen sie den Aufwand für die Erstellung es Projektes hochzurechnen.  Berücksichtigen sie dabei nicht nur das Programmieren, sondern auch Dokumentation, Präsentation u</w:t>
-      </w:r>
-      <w:r>
-        <w:rPr>
-          <w:rFonts w:ascii="Times New Roman" w:hAnsi="Times New Roman" w:cs="Times New Roman"/>
-        </w:rPr>
-        <w:t>nd Meetings. Verfahren siehe YouTube Video, ein einfaches Schätzsheet genügt.&gt;</w:t>
+        <w:t>&lt;Unterstellen sie einen Stundensatz von ca. 50-100 EUR / Stunde und versuchen sie den Aufwand für die Erstellung es Projektes hochzurechnen.  Berücksichtigen sie dabei nicht nur das Programmieren, sondern auch Dokumentation, Präsentation und Meetings. Verfahren siehe YouTube Video, ein einfaches Schätzsheet genügt.&gt;</w:t>
       </w:r>
     </w:p>
     <w:p>
@@ -1173,10 +1285,7 @@
     </w:p>
     <w:p>
       <w:r>
-        <w:t>Dem Kunden wird</w:t>
-      </w:r>
-      <w:r>
-        <w:t xml:space="preserve"> das </w:t>
+        <w:t xml:space="preserve">Dem Kunden wird das </w:t>
       </w:r>
       <w:proofErr w:type="spellStart"/>
       <w:r>
@@ -1210,10 +1319,7 @@
     </w:p>
     <w:p>
       <w:r>
-        <w:t>&lt;Ausschließliches Nutzungsrecht geht in der Regel an den Auf</w:t>
-      </w:r>
-      <w:r>
-        <w:t>traggeber über, ggf. behält der Auftragnehmer ein einfaches Nutzungsrecht, bitte hierzu den Vortrag anhören zum Thema Werk- vs. Dienstverträge sowie zum Thema Nutzungsrechte&gt;</w:t>
+        <w:t>&lt;Ausschließliches Nutzungsrecht geht in der Regel an den Auftraggeber über, ggf. behält der Auftragnehmer ein einfaches Nutzungsrecht, bitte hierzu den Vortrag anhören zum Thema Werk- vs. Dienstverträge sowie zum Thema Nutzungsrechte&gt;</w:t>
       </w:r>
     </w:p>
     <w:p>
@@ -1226,23 +1332,21 @@
     </w:p>
     <w:p>
       <w:r>
-        <w:t xml:space="preserve">&lt;Wir müssten hier eigentlich noch </w:t>
-      </w:r>
-      <w:r>
-        <w:t>eine ganze Menge weiterer Punkte ergänzen, welche zu einem ordentlichen Angebot gehören würden. Wenn sie mehr darüber wissen wollen:</w:t>
-      </w:r>
-    </w:p>
-    <w:p>
-      <w:r>
-        <w:t>https://www.bitkom.org/sites/default/files/2021-02/praxishilfe-ausgewogene-vertragskonzepte.pdf https://www.bitkom.org/site</w:t>
-      </w:r>
-      <w:r>
-        <w:t>s/default/files/2021-02/praxishilfe-ausgewogene-vertragskonzepte.pdf&gt;</w:t>
+        <w:t>&lt;Wir müssten hier eigentlich noch eine ganze Menge weiterer Punkte ergänzen, welche zu einem ordentlichen Angebot gehören würden. Wenn sie mehr darüber wissen wollen:</w:t>
+      </w:r>
+    </w:p>
+    <w:p>
+      <w:r>
+        <w:t>https://www.bitkom.org/sites/default/files/2021-02/praxishilfe-ausgewogene-vertragskonzepte.pdf https://www.bitkom.org/sites/default/files/2021-02/praxishilfe-ausgewogene-vertragskonzepte.pdf&gt;</w:t>
       </w:r>
     </w:p>
     <w:sectPr>
-      <w:headerReference w:type="default" r:id="rId8"/>
-      <w:footerReference w:type="default" r:id="rId9"/>
+      <w:headerReference w:type="even" r:id="rId10"/>
+      <w:headerReference w:type="default" r:id="rId11"/>
+      <w:footerReference w:type="even" r:id="rId12"/>
+      <w:footerReference w:type="default" r:id="rId13"/>
+      <w:headerReference w:type="first" r:id="rId14"/>
+      <w:footerReference w:type="first" r:id="rId15"/>
       <w:pgSz w:w="11906" w:h="16838"/>
       <w:pgMar w:top="1417" w:right="1417" w:bottom="1134" w:left="1417" w:header="708" w:footer="708" w:gutter="0"/>
       <w:cols w:space="720"/>
@@ -1279,6 +1383,16 @@
 </file>
 
 <file path=word/footer1.xml><?xml version="1.0" encoding="utf-8"?>
+<w:ftr xmlns:wpc="http://schemas.microsoft.com/office/word/2010/wordprocessingCanvas" xmlns:cx="http://schemas.microsoft.com/office/drawing/2014/chartex" xmlns:cx1="http://schemas.microsoft.com/office/drawing/2015/9/8/chartex" xmlns:cx2="http://schemas.microsoft.com/office/drawing/2015/10/21/chartex" xmlns:cx3="http://schemas.microsoft.com/office/drawing/2016/5/9/chartex" xmlns:cx4="http://schemas.microsoft.com/office/drawing/2016/5/10/chartex" xmlns:cx5="http://schemas.microsoft.com/office/drawing/2016/5/11/chartex" xmlns:cx6="http://schemas.microsoft.com/office/drawing/2016/5/12/chartex" xmlns:cx7="http://schemas.microsoft.com/office/drawing/2016/5/13/chartex" xmlns:cx8="http://schemas.microsoft.com/office/drawing/2016/5/14/chartex" xmlns:mc="http://schemas.openxmlformats.org/markup-compatibility/2006" xmlns:aink="http://schemas.microsoft.com/office/drawing/2016/ink" xmlns:am3d="http://schemas.microsoft.com/office/drawing/2017/model3d" xmlns:o="urn:schemas-microsoft-com:office:office" xmlns:r="http://schemas.openxmlformats.org/officeDocument/2006/relationships" xmlns:m="http://schemas.openxmlformats.org/officeDocument/2006/math" xmlns:v="urn:schemas-microsoft-com:vml" xmlns:wp14="http://schemas.microsoft.com/office/word/2010/wordprocessingDrawing" xmlns:wp="http://schemas.openxmlformats.org/drawingml/2006/wordprocessingDrawing" xmlns:w10="urn:schemas-microsoft-com:office:word" xmlns:w="http://schemas.openxmlformats.org/wordprocessingml/2006/main" xmlns:w14="http://schemas.microsoft.com/office/word/2010/wordml" xmlns:w15="http://schemas.microsoft.com/office/word/2012/wordml" xmlns:w16cex="http://schemas.microsoft.com/office/word/2018/wordml/cex" xmlns:w16cid="http://schemas.microsoft.com/office/word/2016/wordml/cid" xmlns:w16="http://schemas.microsoft.com/office/word/2018/wordml" xmlns:w16sdtdh="http://schemas.microsoft.com/office/word/2020/wordml/sdtdatahash" xmlns:w16se="http://schemas.microsoft.com/office/word/2015/wordml/symex" xmlns:wpg="http://schemas.microsoft.com/office/word/2010/wordprocessingGroup" xmlns:wpi="http://schemas.microsoft.com/office/word/2010/wordprocessingInk" xmlns:wne="http://schemas.microsoft.com/office/word/2006/wordml" xmlns:wps="http://schemas.microsoft.com/office/word/2010/wordprocessingShape" mc:Ignorable="w14 w15 w16se w16cid w16 w16cex w16sdtdh wp14">
+  <w:p>
+    <w:pPr>
+      <w:pStyle w:val="Fuzeile"/>
+    </w:pPr>
+  </w:p>
+</w:ftr>
+</file>
+
+<file path=word/footer2.xml><?xml version="1.0" encoding="utf-8"?>
 <w:ftr xmlns:wpc="http://schemas.microsoft.com/office/word/2010/wordprocessingCanvas" xmlns:cx="http://schemas.microsoft.com/office/drawing/2014/chartex" xmlns:cx1="http://schemas.microsoft.com/office/drawing/2015/9/8/chartex" xmlns:cx2="http://schemas.microsoft.com/office/drawing/2015/10/21/chartex" xmlns:cx3="http://schemas.microsoft.com/office/drawing/2016/5/9/chartex" xmlns:cx4="http://schemas.microsoft.com/office/drawing/2016/5/10/chartex" xmlns:cx5="http://schemas.microsoft.com/office/drawing/2016/5/11/chartex" xmlns:cx6="http://schemas.microsoft.com/office/drawing/2016/5/12/chartex" xmlns:cx7="http://schemas.microsoft.com/office/drawing/2016/5/13/chartex" xmlns:cx8="http://schemas.microsoft.com/office/drawing/2016/5/14/chartex" xmlns:mc="http://schemas.openxmlformats.org/markup-compatibility/2006" xmlns:aink="http://schemas.microsoft.com/office/drawing/2016/ink" xmlns:am3d="http://schemas.microsoft.com/office/drawing/2017/model3d" xmlns:o="urn:schemas-microsoft-com:office:office" xmlns:r="http://schemas.openxmlformats.org/officeDocument/2006/relationships" xmlns:m="http://schemas.openxmlformats.org/officeDocument/2006/math" xmlns:v="urn:schemas-microsoft-com:vml" xmlns:wp14="http://schemas.microsoft.com/office/word/2010/wordprocessingDrawing" xmlns:wp="http://schemas.openxmlformats.org/drawingml/2006/wordprocessingDrawing" xmlns:w10="urn:schemas-microsoft-com:office:word" xmlns:w="http://schemas.openxmlformats.org/wordprocessingml/2006/main" xmlns:w14="http://schemas.microsoft.com/office/word/2010/wordml" xmlns:w15="http://schemas.microsoft.com/office/word/2012/wordml" xmlns:w16cex="http://schemas.microsoft.com/office/word/2018/wordml/cex" xmlns:w16cid="http://schemas.microsoft.com/office/word/2016/wordml/cid" xmlns:w16="http://schemas.microsoft.com/office/word/2018/wordml" xmlns:w16sdtdh="http://schemas.microsoft.com/office/word/2020/wordml/sdtdatahash" xmlns:w16se="http://schemas.microsoft.com/office/word/2015/wordml/symex" xmlns:wpg="http://schemas.microsoft.com/office/word/2010/wordprocessingGroup" xmlns:wpi="http://schemas.microsoft.com/office/word/2010/wordprocessingInk" xmlns:wne="http://schemas.microsoft.com/office/word/2006/wordml" xmlns:wps="http://schemas.microsoft.com/office/word/2010/wordprocessingShape" mc:Ignorable="w14 w15 w16se w16cid w16 w16cex w16sdtdh wp14">
   <w:p>
     <w:pPr>
@@ -1294,6 +1408,16 @@
 </w:ftr>
 </file>
 
+<file path=word/footer3.xml><?xml version="1.0" encoding="utf-8"?>
+<w:ftr xmlns:wpc="http://schemas.microsoft.com/office/word/2010/wordprocessingCanvas" xmlns:cx="http://schemas.microsoft.com/office/drawing/2014/chartex" xmlns:cx1="http://schemas.microsoft.com/office/drawing/2015/9/8/chartex" xmlns:cx2="http://schemas.microsoft.com/office/drawing/2015/10/21/chartex" xmlns:cx3="http://schemas.microsoft.com/office/drawing/2016/5/9/chartex" xmlns:cx4="http://schemas.microsoft.com/office/drawing/2016/5/10/chartex" xmlns:cx5="http://schemas.microsoft.com/office/drawing/2016/5/11/chartex" xmlns:cx6="http://schemas.microsoft.com/office/drawing/2016/5/12/chartex" xmlns:cx7="http://schemas.microsoft.com/office/drawing/2016/5/13/chartex" xmlns:cx8="http://schemas.microsoft.com/office/drawing/2016/5/14/chartex" xmlns:mc="http://schemas.openxmlformats.org/markup-compatibility/2006" xmlns:aink="http://schemas.microsoft.com/office/drawing/2016/ink" xmlns:am3d="http://schemas.microsoft.com/office/drawing/2017/model3d" xmlns:o="urn:schemas-microsoft-com:office:office" xmlns:r="http://schemas.openxmlformats.org/officeDocument/2006/relationships" xmlns:m="http://schemas.openxmlformats.org/officeDocument/2006/math" xmlns:v="urn:schemas-microsoft-com:vml" xmlns:wp14="http://schemas.microsoft.com/office/word/2010/wordprocessingDrawing" xmlns:wp="http://schemas.openxmlformats.org/drawingml/2006/wordprocessingDrawing" xmlns:w10="urn:schemas-microsoft-com:office:word" xmlns:w="http://schemas.openxmlformats.org/wordprocessingml/2006/main" xmlns:w14="http://schemas.microsoft.com/office/word/2010/wordml" xmlns:w15="http://schemas.microsoft.com/office/word/2012/wordml" xmlns:w16cex="http://schemas.microsoft.com/office/word/2018/wordml/cex" xmlns:w16cid="http://schemas.microsoft.com/office/word/2016/wordml/cid" xmlns:w16="http://schemas.microsoft.com/office/word/2018/wordml" xmlns:w16sdtdh="http://schemas.microsoft.com/office/word/2020/wordml/sdtdatahash" xmlns:w16se="http://schemas.microsoft.com/office/word/2015/wordml/symex" xmlns:wpg="http://schemas.microsoft.com/office/word/2010/wordprocessingGroup" xmlns:wpi="http://schemas.microsoft.com/office/word/2010/wordprocessingInk" xmlns:wne="http://schemas.microsoft.com/office/word/2006/wordml" xmlns:wps="http://schemas.microsoft.com/office/word/2010/wordprocessingShape" mc:Ignorable="w14 w15 w16se w16cid w16 w16cex w16sdtdh wp14">
+  <w:p>
+    <w:pPr>
+      <w:pStyle w:val="Fuzeile"/>
+    </w:pPr>
+  </w:p>
+</w:ftr>
+</file>
+
 <file path=word/footnotes.xml><?xml version="1.0" encoding="utf-8"?>
 <w:footnotes xmlns:wpc="http://schemas.microsoft.com/office/word/2010/wordprocessingCanvas" xmlns:cx="http://schemas.microsoft.com/office/drawing/2014/chartex" xmlns:cx1="http://schemas.microsoft.com/office/drawing/2015/9/8/chartex" xmlns:cx2="http://schemas.microsoft.com/office/drawing/2015/10/21/chartex" xmlns:cx3="http://schemas.microsoft.com/office/drawing/2016/5/9/chartex" xmlns:cx4="http://schemas.microsoft.com/office/drawing/2016/5/10/chartex" xmlns:cx5="http://schemas.microsoft.com/office/drawing/2016/5/11/chartex" xmlns:cx6="http://schemas.microsoft.com/office/drawing/2016/5/12/chartex" xmlns:cx7="http://schemas.microsoft.com/office/drawing/2016/5/13/chartex" xmlns:cx8="http://schemas.microsoft.com/office/drawing/2016/5/14/chartex" xmlns:mc="http://schemas.openxmlformats.org/markup-compatibility/2006" xmlns:aink="http://schemas.microsoft.com/office/drawing/2016/ink" xmlns:am3d="http://schemas.microsoft.com/office/drawing/2017/model3d" xmlns:o="urn:schemas-microsoft-com:office:office" xmlns:r="http://schemas.openxmlformats.org/officeDocument/2006/relationships" xmlns:m="http://schemas.openxmlformats.org/officeDocument/2006/math" xmlns:v="urn:schemas-microsoft-com:vml" xmlns:wp14="http://schemas.microsoft.com/office/word/2010/wordprocessingDrawing" xmlns:wp="http://schemas.openxmlformats.org/drawingml/2006/wordprocessingDrawing" xmlns:w10="urn:schemas-microsoft-com:office:word" xmlns:w="http://schemas.openxmlformats.org/wordprocessingml/2006/main" xmlns:w14="http://schemas.microsoft.com/office/word/2010/wordml" xmlns:w15="http://schemas.microsoft.com/office/word/2012/wordml" xmlns:w16cex="http://schemas.microsoft.com/office/word/2018/wordml/cex" xmlns:w16cid="http://schemas.microsoft.com/office/word/2016/wordml/cid" xmlns:w16="http://schemas.microsoft.com/office/word/2018/wordml" xmlns:w16sdtdh="http://schemas.microsoft.com/office/word/2020/wordml/sdtdatahash" xmlns:w16se="http://schemas.microsoft.com/office/word/2015/wordml/symex" xmlns:wpg="http://schemas.microsoft.com/office/word/2010/wordprocessingGroup" xmlns:wpi="http://schemas.microsoft.com/office/word/2010/wordprocessingInk" xmlns:wne="http://schemas.microsoft.com/office/word/2006/wordml" xmlns:wps="http://schemas.microsoft.com/office/word/2010/wordprocessingShape" mc:Ignorable="w14 w15 w16se w16cid w16 w16cex w16sdtdh wp14">
   <w:footnote w:type="separator" w:id="-1">
@@ -1320,6 +1444,16 @@
 </file>
 
 <file path=word/header1.xml><?xml version="1.0" encoding="utf-8"?>
+<w:hdr xmlns:wpc="http://schemas.microsoft.com/office/word/2010/wordprocessingCanvas" xmlns:cx="http://schemas.microsoft.com/office/drawing/2014/chartex" xmlns:cx1="http://schemas.microsoft.com/office/drawing/2015/9/8/chartex" xmlns:cx2="http://schemas.microsoft.com/office/drawing/2015/10/21/chartex" xmlns:cx3="http://schemas.microsoft.com/office/drawing/2016/5/9/chartex" xmlns:cx4="http://schemas.microsoft.com/office/drawing/2016/5/10/chartex" xmlns:cx5="http://schemas.microsoft.com/office/drawing/2016/5/11/chartex" xmlns:cx6="http://schemas.microsoft.com/office/drawing/2016/5/12/chartex" xmlns:cx7="http://schemas.microsoft.com/office/drawing/2016/5/13/chartex" xmlns:cx8="http://schemas.microsoft.com/office/drawing/2016/5/14/chartex" xmlns:mc="http://schemas.openxmlformats.org/markup-compatibility/2006" xmlns:aink="http://schemas.microsoft.com/office/drawing/2016/ink" xmlns:am3d="http://schemas.microsoft.com/office/drawing/2017/model3d" xmlns:o="urn:schemas-microsoft-com:office:office" xmlns:r="http://schemas.openxmlformats.org/officeDocument/2006/relationships" xmlns:m="http://schemas.openxmlformats.org/officeDocument/2006/math" xmlns:v="urn:schemas-microsoft-com:vml" xmlns:wp14="http://schemas.microsoft.com/office/word/2010/wordprocessingDrawing" xmlns:wp="http://schemas.openxmlformats.org/drawingml/2006/wordprocessingDrawing" xmlns:w10="urn:schemas-microsoft-com:office:word" xmlns:w="http://schemas.openxmlformats.org/wordprocessingml/2006/main" xmlns:w14="http://schemas.microsoft.com/office/word/2010/wordml" xmlns:w15="http://schemas.microsoft.com/office/word/2012/wordml" xmlns:w16cex="http://schemas.microsoft.com/office/word/2018/wordml/cex" xmlns:w16cid="http://schemas.microsoft.com/office/word/2016/wordml/cid" xmlns:w16="http://schemas.microsoft.com/office/word/2018/wordml" xmlns:w16sdtdh="http://schemas.microsoft.com/office/word/2020/wordml/sdtdatahash" xmlns:w16se="http://schemas.microsoft.com/office/word/2015/wordml/symex" xmlns:wpg="http://schemas.microsoft.com/office/word/2010/wordprocessingGroup" xmlns:wpi="http://schemas.microsoft.com/office/word/2010/wordprocessingInk" xmlns:wne="http://schemas.microsoft.com/office/word/2006/wordml" xmlns:wps="http://schemas.microsoft.com/office/word/2010/wordprocessingShape" mc:Ignorable="w14 w15 w16se w16cid w16 w16cex w16sdtdh wp14">
+  <w:p>
+    <w:pPr>
+      <w:pStyle w:val="Kopfzeile"/>
+    </w:pPr>
+  </w:p>
+</w:hdr>
+</file>
+
+<file path=word/header2.xml><?xml version="1.0" encoding="utf-8"?>
 <w:hdr xmlns:wpc="http://schemas.microsoft.com/office/word/2010/wordprocessingCanvas" xmlns:cx="http://schemas.microsoft.com/office/drawing/2014/chartex" xmlns:cx1="http://schemas.microsoft.com/office/drawing/2015/9/8/chartex" xmlns:cx2="http://schemas.microsoft.com/office/drawing/2015/10/21/chartex" xmlns:cx3="http://schemas.microsoft.com/office/drawing/2016/5/9/chartex" xmlns:cx4="http://schemas.microsoft.com/office/drawing/2016/5/10/chartex" xmlns:cx5="http://schemas.microsoft.com/office/drawing/2016/5/11/chartex" xmlns:cx6="http://schemas.microsoft.com/office/drawing/2016/5/12/chartex" xmlns:cx7="http://schemas.microsoft.com/office/drawing/2016/5/13/chartex" xmlns:cx8="http://schemas.microsoft.com/office/drawing/2016/5/14/chartex" xmlns:mc="http://schemas.openxmlformats.org/markup-compatibility/2006" xmlns:aink="http://schemas.microsoft.com/office/drawing/2016/ink" xmlns:am3d="http://schemas.microsoft.com/office/drawing/2017/model3d" xmlns:o="urn:schemas-microsoft-com:office:office" xmlns:r="http://schemas.openxmlformats.org/officeDocument/2006/relationships" xmlns:m="http://schemas.openxmlformats.org/officeDocument/2006/math" xmlns:v="urn:schemas-microsoft-com:vml" xmlns:wp14="http://schemas.microsoft.com/office/word/2010/wordprocessingDrawing" xmlns:wp="http://schemas.openxmlformats.org/drawingml/2006/wordprocessingDrawing" xmlns:w10="urn:schemas-microsoft-com:office:word" xmlns:w="http://schemas.openxmlformats.org/wordprocessingml/2006/main" xmlns:w14="http://schemas.microsoft.com/office/word/2010/wordml" xmlns:w15="http://schemas.microsoft.com/office/word/2012/wordml" xmlns:w16cex="http://schemas.microsoft.com/office/word/2018/wordml/cex" xmlns:w16cid="http://schemas.microsoft.com/office/word/2016/wordml/cid" xmlns:w16="http://schemas.microsoft.com/office/word/2018/wordml" xmlns:w16sdtdh="http://schemas.microsoft.com/office/word/2020/wordml/sdtdatahash" xmlns:w16se="http://schemas.microsoft.com/office/word/2015/wordml/symex" xmlns:wpg="http://schemas.microsoft.com/office/word/2010/wordprocessingGroup" xmlns:wpi="http://schemas.microsoft.com/office/word/2010/wordprocessingInk" xmlns:wne="http://schemas.microsoft.com/office/word/2006/wordml" xmlns:wps="http://schemas.microsoft.com/office/word/2010/wordprocessingShape" mc:Ignorable="w14 w15 w16se w16cid w16 w16cex w16sdtdh wp14">
   <w:p>
     <w:pPr>
@@ -1419,6 +1553,16 @@
         </v:shape>
       </w:pict>
     </w:r>
+  </w:p>
+</w:hdr>
+</file>
+
+<file path=word/header3.xml><?xml version="1.0" encoding="utf-8"?>
+<w:hdr xmlns:wpc="http://schemas.microsoft.com/office/word/2010/wordprocessingCanvas" xmlns:cx="http://schemas.microsoft.com/office/drawing/2014/chartex" xmlns:cx1="http://schemas.microsoft.com/office/drawing/2015/9/8/chartex" xmlns:cx2="http://schemas.microsoft.com/office/drawing/2015/10/21/chartex" xmlns:cx3="http://schemas.microsoft.com/office/drawing/2016/5/9/chartex" xmlns:cx4="http://schemas.microsoft.com/office/drawing/2016/5/10/chartex" xmlns:cx5="http://schemas.microsoft.com/office/drawing/2016/5/11/chartex" xmlns:cx6="http://schemas.microsoft.com/office/drawing/2016/5/12/chartex" xmlns:cx7="http://schemas.microsoft.com/office/drawing/2016/5/13/chartex" xmlns:cx8="http://schemas.microsoft.com/office/drawing/2016/5/14/chartex" xmlns:mc="http://schemas.openxmlformats.org/markup-compatibility/2006" xmlns:aink="http://schemas.microsoft.com/office/drawing/2016/ink" xmlns:am3d="http://schemas.microsoft.com/office/drawing/2017/model3d" xmlns:o="urn:schemas-microsoft-com:office:office" xmlns:r="http://schemas.openxmlformats.org/officeDocument/2006/relationships" xmlns:m="http://schemas.openxmlformats.org/officeDocument/2006/math" xmlns:v="urn:schemas-microsoft-com:vml" xmlns:wp14="http://schemas.microsoft.com/office/word/2010/wordprocessingDrawing" xmlns:wp="http://schemas.openxmlformats.org/drawingml/2006/wordprocessingDrawing" xmlns:w10="urn:schemas-microsoft-com:office:word" xmlns:w="http://schemas.openxmlformats.org/wordprocessingml/2006/main" xmlns:w14="http://schemas.microsoft.com/office/word/2010/wordml" xmlns:w15="http://schemas.microsoft.com/office/word/2012/wordml" xmlns:w16cex="http://schemas.microsoft.com/office/word/2018/wordml/cex" xmlns:w16cid="http://schemas.microsoft.com/office/word/2016/wordml/cid" xmlns:w16="http://schemas.microsoft.com/office/word/2018/wordml" xmlns:w16sdtdh="http://schemas.microsoft.com/office/word/2020/wordml/sdtdatahash" xmlns:w16se="http://schemas.microsoft.com/office/word/2015/wordml/symex" xmlns:wpg="http://schemas.microsoft.com/office/word/2010/wordprocessingGroup" xmlns:wpi="http://schemas.microsoft.com/office/word/2010/wordprocessingInk" xmlns:wne="http://schemas.microsoft.com/office/word/2006/wordml" xmlns:wps="http://schemas.microsoft.com/office/word/2010/wordprocessingShape" mc:Ignorable="w14 w15 w16se w16cid w16 w16cex w16sdtdh wp14">
+  <w:p>
+    <w:pPr>
+      <w:pStyle w:val="Kopfzeile"/>
+    </w:pPr>
   </w:p>
 </w:hdr>
 </file>
@@ -2455,7 +2599,6 @@
     </w:pPr>
     <w:rPr>
       <w:rFonts w:cs="Arial"/>
-      <w:lang/>
     </w:rPr>
   </w:style>
   <w:style w:type="paragraph" w:customStyle="1" w:styleId="Default">

</xml_diff>